<commit_message>
added phantom results sections + granville
</commit_message>
<xml_diff>
--- a/Word/Citations.docx
+++ b/Word/Citations.docx
@@ -335,327 +335,387 @@
           <w:i/>
           <w:lang w:val="fr-FR"/>
         </w:rPr>
-        <w:t>“Donc songez, poètes; songez artistes; songez philosophes; penseurs, soyez rêveurs. Rêverie, c’est fécondation. L’inhérence du rêve à l’homme explique tout un côté de l’histoire et crée tout un côté de l’art”.</w:t>
-      </w:r>
-    </w:p>
-    <w:p>
-      <w:pPr>
-        <w:rPr>
-          <w:lang w:val="fr-FR"/>
-        </w:rPr>
-      </w:pPr>
-      <w:r>
-        <w:rPr>
-          <w:lang w:val="fr-FR"/>
-        </w:rPr>
-        <w:t xml:space="preserve">Victor Hugo, </w:t>
-      </w:r>
-      <w:r>
-        <w:rPr>
-          <w:i/>
-          <w:lang w:val="fr-FR"/>
-        </w:rPr>
-        <w:t>Le Promontoire des rêves</w:t>
-      </w:r>
-      <w:r>
-        <w:rPr>
-          <w:lang w:val="fr-FR"/>
-        </w:rPr>
-        <w:t>,</w:t>
-      </w:r>
-      <w:r>
-        <w:rPr>
-          <w:lang w:val="fr-FR"/>
-        </w:rPr>
-        <w:t xml:space="preserve"> 1864</w:t>
-      </w:r>
-      <w:r>
-        <w:rPr>
-          <w:lang w:val="fr-FR"/>
-        </w:rPr>
-        <w:t xml:space="preserve"> </w:t>
-      </w:r>
-    </w:p>
-    <w:p>
-      <w:pPr>
-        <w:rPr>
-          <w:lang w:val="fr-FR"/>
-        </w:rPr>
-      </w:pPr>
-    </w:p>
-    <w:p>
-      <w:pPr>
-        <w:rPr>
-          <w:i/>
-          <w:lang w:val="fr-FR"/>
-        </w:rPr>
-      </w:pPr>
-      <w:r>
-        <w:rPr>
-          <w:i/>
-          <w:lang w:val="fr-FR"/>
-        </w:rPr>
-        <w:t xml:space="preserve">« Je suis belle, ô mortels! Comme un rêve de pierre » </w:t>
-      </w:r>
-    </w:p>
-    <w:p>
-      <w:pPr>
-        <w:rPr>
-          <w:lang w:val="fr-FR"/>
-        </w:rPr>
-      </w:pPr>
-      <w:r>
-        <w:rPr>
-          <w:lang w:val="fr-FR"/>
-        </w:rPr>
-        <w:t>Baudelaire, La Beauté</w:t>
-      </w:r>
-    </w:p>
-    <w:p>
-      <w:pPr>
-        <w:rPr>
-          <w:lang w:val="fr-FR"/>
-        </w:rPr>
-      </w:pPr>
-    </w:p>
-    <w:p>
-      <w:pPr>
-        <w:rPr>
-          <w:i/>
-          <w:lang w:val="fr-FR"/>
-        </w:rPr>
-      </w:pPr>
-      <w:r>
-        <w:rPr>
-          <w:i/>
-          <w:lang w:val="fr-FR"/>
-        </w:rPr>
-        <w:t>“</w:t>
-      </w:r>
-      <w:r>
-        <w:rPr>
-          <w:i/>
-          <w:lang w:val="fr-FR"/>
-        </w:rPr>
-        <w:t>Souvent il me semble que la nuit est encore plus richement colorée que le jour</w:t>
-      </w:r>
-      <w:r>
-        <w:rPr>
-          <w:i/>
-          <w:lang w:val="fr-FR"/>
-        </w:rPr>
-        <w:t>”.</w:t>
-      </w:r>
-    </w:p>
-    <w:p>
-      <w:pPr>
-        <w:rPr>
-          <w:i/>
-        </w:rPr>
-      </w:pPr>
-      <w:r>
-        <w:rPr>
-          <w:i/>
-        </w:rPr>
-        <w:t xml:space="preserve">English: </w:t>
-      </w:r>
-      <w:r>
-        <w:rPr>
-          <w:i/>
-        </w:rPr>
-        <w:t>“</w:t>
-      </w:r>
-      <w:r>
-        <w:rPr>
-          <w:i/>
-        </w:rPr>
-        <w:t>I often think that the night is more alive and more richly colored than the day</w:t>
-      </w:r>
-      <w:r>
-        <w:rPr>
-          <w:i/>
-        </w:rPr>
-        <w:t>”</w:t>
-      </w:r>
-    </w:p>
-    <w:p>
-      <w:pPr>
-        <w:rPr>
-          <w:lang w:val="fr-FR"/>
-        </w:rPr>
-      </w:pPr>
-      <w:r>
-        <w:rPr>
-          <w:lang w:val="fr-FR"/>
-        </w:rPr>
-        <w:t>Vincent van Gogh, 1888</w:t>
-      </w:r>
-    </w:p>
-    <w:p>
-      <w:pPr>
-        <w:rPr>
-          <w:lang w:val="fr-FR"/>
-        </w:rPr>
-      </w:pPr>
-    </w:p>
-    <w:p>
-      <w:pPr>
-        <w:rPr>
-          <w:i/>
-          <w:lang w:val="fr-FR"/>
-        </w:rPr>
-      </w:pPr>
-      <w:r>
-        <w:rPr>
-          <w:lang w:val="fr-FR"/>
-        </w:rPr>
-        <w:t xml:space="preserve"> </w:t>
-      </w:r>
-      <w:r>
-        <w:rPr>
-          <w:i/>
-          <w:lang w:val="fr-FR"/>
-        </w:rPr>
-        <w:t>“</w:t>
-      </w:r>
-      <w:r>
-        <w:rPr>
-          <w:i/>
-          <w:lang w:val="fr-FR"/>
-        </w:rPr>
-        <w:t>Tout le monde rêve.</w:t>
-      </w:r>
-    </w:p>
-    <w:p>
-      <w:pPr>
-        <w:rPr>
-          <w:i/>
-          <w:lang w:val="fr-FR"/>
-        </w:rPr>
-      </w:pPr>
-      <w:r>
-        <w:rPr>
-          <w:i/>
-          <w:lang w:val="fr-FR"/>
-        </w:rPr>
-        <w:t>Tout le monde voyage.</w:t>
-      </w:r>
-    </w:p>
-    <w:p>
-      <w:pPr>
-        <w:rPr>
-          <w:i/>
-          <w:lang w:val="fr-FR"/>
-        </w:rPr>
-      </w:pPr>
-      <w:r>
-        <w:rPr>
-          <w:i/>
-          <w:lang w:val="fr-FR"/>
-        </w:rPr>
-        <w:lastRenderedPageBreak/>
-        <w:t>[…]</w:t>
-      </w:r>
-    </w:p>
-    <w:p>
-      <w:pPr>
-        <w:rPr>
-          <w:i/>
-          <w:lang w:val="fr-FR"/>
-        </w:rPr>
-      </w:pPr>
-      <w:r>
-        <w:rPr>
-          <w:i/>
-          <w:lang w:val="fr-FR"/>
-        </w:rPr>
-        <w:t>Ceci est une histoire de rêves mêlée à la réalité.</w:t>
-      </w:r>
-      <w:r>
-        <w:rPr>
-          <w:i/>
-          <w:lang w:val="fr-FR"/>
-        </w:rPr>
-        <w:t>”</w:t>
-      </w:r>
-    </w:p>
-    <w:p>
-      <w:r>
-        <w:t>Hans Richter</w:t>
-      </w:r>
-      <w:r>
-        <w:t xml:space="preserve">, </w:t>
-      </w:r>
-      <w:r>
-        <w:rPr>
-          <w:i/>
-        </w:rPr>
-        <w:t>Dreams that money can buy</w:t>
-      </w:r>
-      <w:r>
-        <w:t>, 1</w:t>
-      </w:r>
-      <w:r>
-        <w:t>947</w:t>
-      </w:r>
-      <w:r>
-        <w:t xml:space="preserve"> </w:t>
-      </w:r>
-    </w:p>
-    <w:p/>
-    <w:p>
-      <w:pPr>
-        <w:rPr>
-          <w:lang w:val="fr-FR"/>
-        </w:rPr>
-      </w:pPr>
-      <w:r>
-        <w:rPr>
-          <w:lang w:val="fr-FR"/>
-        </w:rPr>
-        <w:t>Alfred Musset</w:t>
-      </w:r>
-    </w:p>
-    <w:p>
-      <w:pPr>
-        <w:rPr>
-          <w:i/>
-          <w:lang w:val="fr-FR"/>
-        </w:rPr>
-      </w:pPr>
-      <w:r>
-        <w:rPr>
-          <w:i/>
-          <w:lang w:val="fr-FR"/>
-        </w:rPr>
-        <w:t>« La vie est un sommeil, l'amour en est le rêve, Et vous aurez vécu, si vous avez aimé. »</w:t>
-      </w:r>
-    </w:p>
-    <w:p>
-      <w:pPr>
-        <w:rPr>
-          <w:lang w:val="fr-FR"/>
-        </w:rPr>
-      </w:pPr>
-    </w:p>
-    <w:p>
-      <w:r>
-        <w:t xml:space="preserve">Nathaniel Hawthorne, </w:t>
-      </w:r>
-      <w:r>
-        <w:rPr>
-          <w:i/>
-        </w:rPr>
-        <w:t>The Haunted Mind</w:t>
-      </w:r>
-      <w:r>
-        <w:t>, 1837</w:t>
-      </w:r>
-      <w:r>
-        <w:t xml:space="preserve"> (Cité dans Windt, Dreaming)</w:t>
+        <w:t>« Les préoccupations de la veille assiègent notre sommeil : l’avocat plaide, le général combat, le matelot lutte contre l’orage ; et moi je sonde la nature et j’expose dans la langue de ma patrie ce qu’il a été donné à l’homme d’en découvrir »</w:t>
+      </w:r>
+    </w:p>
+    <w:p>
+      <w:pPr>
+        <w:rPr>
+          <w:lang w:val="fr-FR"/>
+        </w:rPr>
+      </w:pPr>
+      <w:r>
+        <w:rPr>
+          <w:lang w:val="fr-FR"/>
+        </w:rPr>
+        <w:t>Lucrèce</w:t>
+      </w:r>
+      <w:r>
+        <w:rPr>
+          <w:lang w:val="fr-FR"/>
+        </w:rPr>
+        <w:t>, De natura rerum,</w:t>
+      </w:r>
+      <w:r>
+        <w:rPr>
+          <w:lang w:val="fr-FR"/>
+        </w:rPr>
+        <w:t xml:space="preserve"> 1</w:t>
       </w:r>
       <w:bookmarkStart w:id="0" w:name="_GoBack"/>
       <w:bookmarkEnd w:id="0"/>
+      <w:r>
+        <w:rPr>
+          <w:lang w:val="fr-FR"/>
+        </w:rPr>
+        <w:t xml:space="preserve">er siècle av J.C </w:t>
+      </w:r>
+    </w:p>
+    <w:p>
+      <w:pPr>
+        <w:rPr>
+          <w:lang w:val="fr-FR"/>
+        </w:rPr>
+      </w:pPr>
+    </w:p>
+    <w:p>
+      <w:pPr>
+        <w:rPr>
+          <w:lang w:val="fr-FR"/>
+        </w:rPr>
+      </w:pPr>
+    </w:p>
+    <w:p>
+      <w:pPr>
+        <w:rPr>
+          <w:i/>
+          <w:lang w:val="fr-FR"/>
+        </w:rPr>
+      </w:pPr>
+      <w:r>
+        <w:rPr>
+          <w:i/>
+          <w:lang w:val="fr-FR"/>
+        </w:rPr>
+        <w:t>“Donc songez, poètes; songez artistes; songez philosophes; penseurs, soyez rêveurs. Rêverie, c’est fécondation. L’inhérence du rêve à l’homme explique tout un côté de l’histoire et crée tout un côté de l’art”.</w:t>
+      </w:r>
+    </w:p>
+    <w:p>
+      <w:pPr>
+        <w:rPr>
+          <w:lang w:val="fr-FR"/>
+        </w:rPr>
+      </w:pPr>
+      <w:r>
+        <w:rPr>
+          <w:lang w:val="fr-FR"/>
+        </w:rPr>
+        <w:t xml:space="preserve">Victor Hugo, </w:t>
+      </w:r>
+      <w:r>
+        <w:rPr>
+          <w:i/>
+          <w:lang w:val="fr-FR"/>
+        </w:rPr>
+        <w:t>Le Promontoire des rêves</w:t>
+      </w:r>
+      <w:r>
+        <w:rPr>
+          <w:lang w:val="fr-FR"/>
+        </w:rPr>
+        <w:t>,</w:t>
+      </w:r>
+      <w:r>
+        <w:rPr>
+          <w:lang w:val="fr-FR"/>
+        </w:rPr>
+        <w:t xml:space="preserve"> 1864</w:t>
+      </w:r>
+      <w:r>
+        <w:rPr>
+          <w:lang w:val="fr-FR"/>
+        </w:rPr>
+        <w:t xml:space="preserve"> </w:t>
+      </w:r>
+    </w:p>
+    <w:p>
+      <w:pPr>
+        <w:rPr>
+          <w:lang w:val="fr-FR"/>
+        </w:rPr>
+      </w:pPr>
+    </w:p>
+    <w:p>
+      <w:pPr>
+        <w:rPr>
+          <w:i/>
+          <w:lang w:val="fr-FR"/>
+        </w:rPr>
+      </w:pPr>
+      <w:r>
+        <w:rPr>
+          <w:i/>
+          <w:lang w:val="fr-FR"/>
+        </w:rPr>
+        <w:t xml:space="preserve">« Je suis belle, ô mortels! Comme un rêve de pierre » </w:t>
+      </w:r>
+    </w:p>
+    <w:p>
+      <w:pPr>
+        <w:rPr>
+          <w:lang w:val="fr-FR"/>
+        </w:rPr>
+      </w:pPr>
+      <w:r>
+        <w:rPr>
+          <w:lang w:val="fr-FR"/>
+        </w:rPr>
+        <w:t>Baudelaire, La Beauté</w:t>
+      </w:r>
+    </w:p>
+    <w:p>
+      <w:pPr>
+        <w:rPr>
+          <w:lang w:val="fr-FR"/>
+        </w:rPr>
+      </w:pPr>
+    </w:p>
+    <w:p>
+      <w:pPr>
+        <w:rPr>
+          <w:i/>
+          <w:lang w:val="fr-FR"/>
+        </w:rPr>
+      </w:pPr>
+      <w:r>
+        <w:rPr>
+          <w:i/>
+          <w:lang w:val="fr-FR"/>
+        </w:rPr>
+        <w:t>“</w:t>
+      </w:r>
+      <w:r>
+        <w:rPr>
+          <w:i/>
+          <w:lang w:val="fr-FR"/>
+        </w:rPr>
+        <w:t>Souvent il me semble que la nuit est encore plus richement colorée que le jour</w:t>
+      </w:r>
+      <w:r>
+        <w:rPr>
+          <w:i/>
+          <w:lang w:val="fr-FR"/>
+        </w:rPr>
+        <w:t>”.</w:t>
+      </w:r>
+    </w:p>
+    <w:p>
+      <w:pPr>
+        <w:rPr>
+          <w:i/>
+        </w:rPr>
+      </w:pPr>
+      <w:r>
+        <w:rPr>
+          <w:i/>
+        </w:rPr>
+        <w:lastRenderedPageBreak/>
+        <w:t xml:space="preserve">English: </w:t>
+      </w:r>
+      <w:r>
+        <w:rPr>
+          <w:i/>
+        </w:rPr>
+        <w:t>“</w:t>
+      </w:r>
+      <w:r>
+        <w:rPr>
+          <w:i/>
+        </w:rPr>
+        <w:t>I often think that the night is more alive and more richly colored than the day</w:t>
+      </w:r>
+      <w:r>
+        <w:rPr>
+          <w:i/>
+        </w:rPr>
+        <w:t>”</w:t>
+      </w:r>
+    </w:p>
+    <w:p>
+      <w:pPr>
+        <w:rPr>
+          <w:lang w:val="fr-FR"/>
+        </w:rPr>
+      </w:pPr>
+      <w:r>
+        <w:rPr>
+          <w:lang w:val="fr-FR"/>
+        </w:rPr>
+        <w:t>Vincent van Gogh, 1888</w:t>
+      </w:r>
+    </w:p>
+    <w:p>
+      <w:pPr>
+        <w:rPr>
+          <w:lang w:val="fr-FR"/>
+        </w:rPr>
+      </w:pPr>
+    </w:p>
+    <w:p>
+      <w:pPr>
+        <w:rPr>
+          <w:i/>
+          <w:lang w:val="fr-FR"/>
+        </w:rPr>
+      </w:pPr>
+      <w:r>
+        <w:rPr>
+          <w:lang w:val="fr-FR"/>
+        </w:rPr>
+        <w:t xml:space="preserve"> </w:t>
+      </w:r>
+      <w:r>
+        <w:rPr>
+          <w:i/>
+          <w:lang w:val="fr-FR"/>
+        </w:rPr>
+        <w:t>“</w:t>
+      </w:r>
+      <w:r>
+        <w:rPr>
+          <w:i/>
+          <w:lang w:val="fr-FR"/>
+        </w:rPr>
+        <w:t>Tout le monde rêve.</w:t>
+      </w:r>
+    </w:p>
+    <w:p>
+      <w:pPr>
+        <w:rPr>
+          <w:i/>
+          <w:lang w:val="fr-FR"/>
+        </w:rPr>
+      </w:pPr>
+      <w:r>
+        <w:rPr>
+          <w:i/>
+          <w:lang w:val="fr-FR"/>
+        </w:rPr>
+        <w:t>Tout le monde voyage.</w:t>
+      </w:r>
+    </w:p>
+    <w:p>
+      <w:pPr>
+        <w:rPr>
+          <w:i/>
+          <w:lang w:val="fr-FR"/>
+        </w:rPr>
+      </w:pPr>
+      <w:r>
+        <w:rPr>
+          <w:i/>
+          <w:lang w:val="fr-FR"/>
+        </w:rPr>
+        <w:t>[…]</w:t>
+      </w:r>
+    </w:p>
+    <w:p>
+      <w:pPr>
+        <w:rPr>
+          <w:i/>
+          <w:lang w:val="fr-FR"/>
+        </w:rPr>
+      </w:pPr>
+      <w:r>
+        <w:rPr>
+          <w:i/>
+          <w:lang w:val="fr-FR"/>
+        </w:rPr>
+        <w:t>Ceci est une histoire de rêves mêlée à la réalité.</w:t>
+      </w:r>
+      <w:r>
+        <w:rPr>
+          <w:i/>
+          <w:lang w:val="fr-FR"/>
+        </w:rPr>
+        <w:t>”</w:t>
+      </w:r>
+    </w:p>
+    <w:p>
+      <w:r>
+        <w:t>Hans Richter</w:t>
+      </w:r>
+      <w:r>
+        <w:t xml:space="preserve">, </w:t>
+      </w:r>
+      <w:r>
+        <w:rPr>
+          <w:i/>
+        </w:rPr>
+        <w:t>Dreams that money can buy</w:t>
+      </w:r>
+      <w:r>
+        <w:t>, 1</w:t>
+      </w:r>
+      <w:r>
+        <w:t>947</w:t>
+      </w:r>
+      <w:r>
+        <w:t xml:space="preserve"> </w:t>
+      </w:r>
+    </w:p>
+    <w:p/>
+    <w:p>
+      <w:pPr>
+        <w:rPr>
+          <w:lang w:val="fr-FR"/>
+        </w:rPr>
+      </w:pPr>
+      <w:r>
+        <w:rPr>
+          <w:lang w:val="fr-FR"/>
+        </w:rPr>
+        <w:t>Alfred Musset</w:t>
+      </w:r>
+    </w:p>
+    <w:p>
+      <w:pPr>
+        <w:rPr>
+          <w:i/>
+          <w:lang w:val="fr-FR"/>
+        </w:rPr>
+      </w:pPr>
+      <w:r>
+        <w:rPr>
+          <w:i/>
+          <w:lang w:val="fr-FR"/>
+        </w:rPr>
+        <w:t>« La vie est un sommeil, l'amour en est le rêve, Et vous aurez vécu, si vous avez aimé. »</w:t>
+      </w:r>
+    </w:p>
+    <w:p>
+      <w:pPr>
+        <w:rPr>
+          <w:lang w:val="fr-FR"/>
+        </w:rPr>
+      </w:pPr>
+    </w:p>
+    <w:p>
+      <w:r>
+        <w:t xml:space="preserve">Nathaniel Hawthorne, </w:t>
+      </w:r>
+      <w:r>
+        <w:rPr>
+          <w:i/>
+        </w:rPr>
+        <w:t>The Haunted Mind</w:t>
+      </w:r>
+      <w:r>
+        <w:t>, 1837</w:t>
+      </w:r>
+      <w:r>
+        <w:t xml:space="preserve"> (Cité dans Windt, Dreaming)</w:t>
+      </w:r>
     </w:p>
     <w:p>
       <w:pPr>

</xml_diff>

<commit_message>
added endnote + epigraph command
</commit_message>
<xml_diff>
--- a/Word/Citations.docx
+++ b/Word/Citations.docx
@@ -354,7 +354,35 @@
         <w:rPr>
           <w:lang w:val="fr-FR"/>
         </w:rPr>
-        <w:t>, De natura rerum,</w:t>
+        <w:t xml:space="preserve">, De </w:t>
+      </w:r>
+      <w:proofErr w:type="spellStart"/>
+      <w:r>
+        <w:rPr>
+          <w:lang w:val="fr-FR"/>
+        </w:rPr>
+        <w:t>natura</w:t>
+      </w:r>
+      <w:proofErr w:type="spellEnd"/>
+      <w:r>
+        <w:rPr>
+          <w:lang w:val="fr-FR"/>
+        </w:rPr>
+        <w:t xml:space="preserve"> </w:t>
+      </w:r>
+      <w:proofErr w:type="spellStart"/>
+      <w:r>
+        <w:rPr>
+          <w:lang w:val="fr-FR"/>
+        </w:rPr>
+        <w:t>rerum</w:t>
+      </w:r>
+      <w:proofErr w:type="spellEnd"/>
+      <w:r>
+        <w:rPr>
+          <w:lang w:val="fr-FR"/>
+        </w:rPr>
+        <w:t>,</w:t>
       </w:r>
       <w:r>
         <w:rPr>
@@ -362,8 +390,6 @@
         </w:rPr>
         <w:t xml:space="preserve"> 1</w:t>
       </w:r>
-      <w:bookmarkStart w:id="0" w:name="_GoBack"/>
-      <w:bookmarkEnd w:id="0"/>
       <w:r>
         <w:rPr>
           <w:lang w:val="fr-FR"/>
@@ -714,20 +740,50 @@
         <w:t>, 1837</w:t>
       </w:r>
       <w:r>
-        <w:t xml:space="preserve"> (Cité dans Windt, Dreaming)</w:t>
-      </w:r>
-    </w:p>
-    <w:p>
-      <w:pPr>
-        <w:rPr>
-          <w:i/>
-        </w:rPr>
-      </w:pPr>
-      <w:r>
-        <w:rPr>
-          <w:i/>
-        </w:rPr>
-        <w:t>“What a singular moment is the first one, when you have hardly begun to recollect yourself, after starting from midnight slumber! By unclosing your eyes so suddenly, you seem to have surprised the personages of your dream in full convocation round your bed, and catch one broad glance at them before they can flit into obscurity. Or, to vary the metaphor, you find yourself, for a single instant, wide awake in that realms of illusions, whither sleep has been the passport, and behold its ghostly inhabitants and wondrous scenery, with a perception of their strangeness, such as you never attain while the dream is undisturbed.”</w:t>
+        <w:t xml:space="preserve"> (</w:t>
+      </w:r>
+      <w:proofErr w:type="spellStart"/>
+      <w:r>
+        <w:t>Cité</w:t>
+      </w:r>
+      <w:proofErr w:type="spellEnd"/>
+      <w:r>
+        <w:t xml:space="preserve"> </w:t>
+      </w:r>
+      <w:proofErr w:type="spellStart"/>
+      <w:r>
+        <w:t>dans</w:t>
+      </w:r>
+      <w:proofErr w:type="spellEnd"/>
+      <w:r>
+        <w:t xml:space="preserve"> Windt, Dreaming)</w:t>
+      </w:r>
+    </w:p>
+    <w:p>
+      <w:pPr>
+        <w:rPr>
+          <w:i/>
+        </w:rPr>
+      </w:pPr>
+      <w:r>
+        <w:rPr>
+          <w:i/>
+        </w:rPr>
+        <w:t xml:space="preserve">“What a singular moment is the first one, when you have hardly begun to recollect yourself, after starting from midnight slumber! By unclosing your eyes so suddenly, you seem to have surprised the personages of your dream in full convocation round your bed, and catch one broad glance at them before they can </w:t>
+      </w:r>
+      <w:proofErr w:type="spellStart"/>
+      <w:r>
+        <w:rPr>
+          <w:i/>
+        </w:rPr>
+        <w:t>flit</w:t>
+      </w:r>
+      <w:proofErr w:type="spellEnd"/>
+      <w:r>
+        <w:rPr>
+          <w:i/>
+        </w:rPr>
+        <w:t xml:space="preserve"> into obscurity. Or, to vary the metaphor, you find yourself, for a single instant, wide awake in that realms of illusions, whither sleep has been the passport, and behold its ghostly inhabitants and wondrous scenery, with a perception of their strangeness, such as you never attain while the dream is undisturbed.”</w:t>
       </w:r>
     </w:p>
     <w:p/>
@@ -1075,6 +1131,7 @@
           <w:szCs w:val="24"/>
         </w:rPr>
       </w:pPr>
+      <w:proofErr w:type="gramStart"/>
       <w:r>
         <w:rPr>
           <w:i/>
@@ -1082,6 +1139,7 @@
         </w:rPr>
         <w:t>English :</w:t>
       </w:r>
+      <w:proofErr w:type="gramEnd"/>
     </w:p>
     <w:p>
       <w:pPr>
@@ -1175,6 +1233,7 @@
           <w:szCs w:val="24"/>
         </w:rPr>
       </w:pPr>
+      <w:proofErr w:type="gramStart"/>
       <w:r>
         <w:rPr>
           <w:i/>
@@ -1182,6 +1241,7 @@
         </w:rPr>
         <w:t>English :</w:t>
       </w:r>
+      <w:proofErr w:type="gramEnd"/>
     </w:p>
     <w:p>
       <w:pPr>
@@ -1319,11 +1379,74 @@
       </w:r>
     </w:p>
     <w:p>
-      <w:pPr>
-        <w:rPr>
-          <w:i/>
-          <w:szCs w:val="24"/>
-          <w:lang w:val="fr-FR"/>
+      <w:proofErr w:type="spellStart"/>
+      <w:r>
+        <w:t>Traduction</w:t>
+      </w:r>
+      <w:proofErr w:type="spellEnd"/>
+    </w:p>
+    <w:p>
+      <w:pPr>
+        <w:rPr>
+          <w:i/>
+        </w:rPr>
+      </w:pPr>
+      <w:bookmarkStart w:id="0" w:name="_GoBack"/>
+      <w:r>
+        <w:rPr>
+          <w:i/>
+        </w:rPr>
+        <w:t>To assimilate</w:t>
+      </w:r>
+      <w:r>
+        <w:rPr>
+          <w:i/>
+        </w:rPr>
+        <w:t xml:space="preserve"> </w:t>
+      </w:r>
+      <w:r>
+        <w:rPr>
+          <w:i/>
+        </w:rPr>
+        <w:t xml:space="preserve">dreams </w:t>
+      </w:r>
+      <w:r>
+        <w:rPr>
+          <w:i/>
+        </w:rPr>
+        <w:t xml:space="preserve">as mere </w:t>
+      </w:r>
+      <w:r>
+        <w:rPr>
+          <w:i/>
+        </w:rPr>
+        <w:t>thoughts or</w:t>
+      </w:r>
+      <w:r>
+        <w:rPr>
+          <w:i/>
+        </w:rPr>
+        <w:t xml:space="preserve"> images of the imagination, is to show a lack of reflection or loyalty; because obviously they differ from it specifically. The images of the imagination are feeble, languid, incomplete, partial, and so fleeting that one can scarcely fix in his memory for a few seconds the features of an absent, and that even the most liv</w:t>
+      </w:r>
+      <w:r>
+        <w:rPr>
+          <w:i/>
+        </w:rPr>
+        <w:t>ely play of the imagination can</w:t>
+      </w:r>
+      <w:r>
+        <w:rPr>
+          <w:i/>
+        </w:rPr>
+        <w:t>not be compared to the palpable reality that dreams bring before our eyes.</w:t>
+      </w:r>
+      <w:bookmarkEnd w:id="0"/>
+    </w:p>
+    <w:p>
+      <w:pPr>
+        <w:rPr>
+          <w:i/>
+          <w:szCs w:val="24"/>
         </w:rPr>
       </w:pPr>
     </w:p>

</xml_diff>

<commit_message>
added front-quote + discussion WLE
</commit_message>
<xml_diff>
--- a/Word/Citations.docx
+++ b/Word/Citations.docx
@@ -510,6 +510,289 @@
       <w:pPr>
         <w:rPr>
           <w:i/>
+        </w:rPr>
+      </w:pPr>
+      <w:r>
+        <w:rPr>
+          <w:i/>
+        </w:rPr>
+        <w:t>Dreams are but interludes which Fancy makes;</w:t>
+      </w:r>
+    </w:p>
+    <w:p>
+      <w:pPr>
+        <w:rPr>
+          <w:i/>
+        </w:rPr>
+      </w:pPr>
+      <w:r>
+        <w:rPr>
+          <w:i/>
+        </w:rPr>
+        <w:lastRenderedPageBreak/>
+        <w:t>When monarch Reason sleeps, this mimic wakes:</w:t>
+      </w:r>
+    </w:p>
+    <w:p>
+      <w:pPr>
+        <w:rPr>
+          <w:i/>
+        </w:rPr>
+      </w:pPr>
+      <w:r>
+        <w:rPr>
+          <w:i/>
+        </w:rPr>
+        <w:t>Compounds a medley of disjointed things,</w:t>
+      </w:r>
+    </w:p>
+    <w:p>
+      <w:pPr>
+        <w:rPr>
+          <w:i/>
+        </w:rPr>
+      </w:pPr>
+      <w:r>
+        <w:rPr>
+          <w:i/>
+        </w:rPr>
+        <w:t>A mob of cobblers, and a court of kings:</w:t>
+      </w:r>
+    </w:p>
+    <w:p>
+      <w:pPr>
+        <w:rPr>
+          <w:i/>
+        </w:rPr>
+      </w:pPr>
+      <w:r>
+        <w:rPr>
+          <w:i/>
+        </w:rPr>
+        <w:t>Light fumes are merry, gros</w:t>
+      </w:r>
+      <w:bookmarkStart w:id="0" w:name="_GoBack"/>
+      <w:bookmarkEnd w:id="0"/>
+      <w:r>
+        <w:rPr>
+          <w:i/>
+        </w:rPr>
+        <w:t>ser fumes are sad;</w:t>
+      </w:r>
+    </w:p>
+    <w:p>
+      <w:pPr>
+        <w:rPr>
+          <w:i/>
+        </w:rPr>
+      </w:pPr>
+      <w:r>
+        <w:rPr>
+          <w:i/>
+        </w:rPr>
+        <w:t>Both are the reasonable soul run mad;</w:t>
+      </w:r>
+    </w:p>
+    <w:p>
+      <w:pPr>
+        <w:rPr>
+          <w:i/>
+        </w:rPr>
+      </w:pPr>
+      <w:r>
+        <w:rPr>
+          <w:i/>
+        </w:rPr>
+        <w:t>And many monstrous forms in sleep we see,</w:t>
+      </w:r>
+    </w:p>
+    <w:p>
+      <w:pPr>
+        <w:rPr>
+          <w:i/>
+        </w:rPr>
+      </w:pPr>
+      <w:r>
+        <w:rPr>
+          <w:i/>
+        </w:rPr>
+        <w:t xml:space="preserve">That neither were, nor are, nor </w:t>
+      </w:r>
+      <w:proofErr w:type="spellStart"/>
+      <w:r>
+        <w:rPr>
+          <w:i/>
+        </w:rPr>
+        <w:t>e'er</w:t>
+      </w:r>
+      <w:proofErr w:type="spellEnd"/>
+      <w:r>
+        <w:rPr>
+          <w:i/>
+        </w:rPr>
+        <w:t xml:space="preserve"> can be.</w:t>
+      </w:r>
+    </w:p>
+    <w:p>
+      <w:pPr>
+        <w:rPr>
+          <w:i/>
+        </w:rPr>
+      </w:pPr>
+      <w:r>
+        <w:rPr>
+          <w:i/>
+        </w:rPr>
+        <w:t>Sometimes forgotten things long cast behind</w:t>
+      </w:r>
+    </w:p>
+    <w:p>
+      <w:pPr>
+        <w:rPr>
+          <w:i/>
+        </w:rPr>
+      </w:pPr>
+      <w:r>
+        <w:rPr>
+          <w:i/>
+        </w:rPr>
+        <w:t>Rush forward in the brain, and come to mind.</w:t>
+      </w:r>
+    </w:p>
+    <w:p>
+      <w:pPr>
+        <w:rPr>
+          <w:i/>
+        </w:rPr>
+      </w:pPr>
+      <w:r>
+        <w:rPr>
+          <w:i/>
+        </w:rPr>
+        <w:t>The nurse's legends are for truths received,</w:t>
+      </w:r>
+    </w:p>
+    <w:p>
+      <w:pPr>
+        <w:rPr>
+          <w:i/>
+        </w:rPr>
+      </w:pPr>
+      <w:r>
+        <w:rPr>
+          <w:i/>
+        </w:rPr>
+        <w:t>And the man dreams but what the boy believed.</w:t>
+      </w:r>
+    </w:p>
+    <w:p>
+      <w:pPr>
+        <w:rPr>
+          <w:i/>
+        </w:rPr>
+      </w:pPr>
+      <w:r>
+        <w:rPr>
+          <w:i/>
+        </w:rPr>
+        <w:t>Sometimes we but rehearse a former play,</w:t>
+      </w:r>
+    </w:p>
+    <w:p>
+      <w:pPr>
+        <w:rPr>
+          <w:i/>
+        </w:rPr>
+      </w:pPr>
+      <w:r>
+        <w:rPr>
+          <w:i/>
+        </w:rPr>
+        <w:t>The night restores our actions done by day;</w:t>
+      </w:r>
+    </w:p>
+    <w:p>
+      <w:pPr>
+        <w:rPr>
+          <w:i/>
+        </w:rPr>
+      </w:pPr>
+      <w:r>
+        <w:rPr>
+          <w:i/>
+        </w:rPr>
+        <w:t>As hounds in sleep will open for their prey.</w:t>
+      </w:r>
+    </w:p>
+    <w:p>
+      <w:pPr>
+        <w:rPr>
+          <w:i/>
+        </w:rPr>
+      </w:pPr>
+      <w:r>
+        <w:rPr>
+          <w:i/>
+        </w:rPr>
+        <w:t>In short, the farce of dreams is of a piece,</w:t>
+      </w:r>
+    </w:p>
+    <w:p>
+      <w:pPr>
+        <w:rPr>
+          <w:lang w:val="fr-FR"/>
+        </w:rPr>
+      </w:pPr>
+      <w:r>
+        <w:rPr>
+          <w:i/>
+        </w:rPr>
+        <w:t xml:space="preserve">Chimeras all; and more absurd, or less. </w:t>
+      </w:r>
+      <w:r>
+        <w:rPr>
+          <w:i/>
+        </w:rPr>
+        <w:t xml:space="preserve"> </w:t>
+      </w:r>
+      <w:r>
+        <w:rPr>
+          <w:lang w:val="fr-FR"/>
+        </w:rPr>
+        <w:t>John Dryden (1700)</w:t>
+      </w:r>
+      <w:r>
+        <w:rPr>
+          <w:lang w:val="fr-FR"/>
+        </w:rPr>
+        <w:t xml:space="preserve"> – cité dans Payne et </w:t>
+      </w:r>
+      <w:proofErr w:type="spellStart"/>
+      <w:r>
+        <w:rPr>
+          <w:lang w:val="fr-FR"/>
+        </w:rPr>
+        <w:t>nadel</w:t>
+      </w:r>
+      <w:proofErr w:type="spellEnd"/>
+      <w:r>
+        <w:rPr>
+          <w:lang w:val="fr-FR"/>
+        </w:rPr>
+        <w:t>, 2004</w:t>
+      </w:r>
+    </w:p>
+    <w:p>
+      <w:pPr>
+        <w:rPr>
+          <w:lang w:val="fr-FR"/>
+        </w:rPr>
+      </w:pPr>
+    </w:p>
+    <w:p>
+      <w:pPr>
+        <w:rPr>
+          <w:i/>
           <w:lang w:val="fr-FR"/>
         </w:rPr>
       </w:pPr>
@@ -545,7 +828,6 @@
         <w:rPr>
           <w:i/>
         </w:rPr>
-        <w:lastRenderedPageBreak/>
         <w:t xml:space="preserve">English: </w:t>
       </w:r>
       <w:r>
@@ -1391,7 +1673,6 @@
           <w:i/>
         </w:rPr>
       </w:pPr>
-      <w:bookmarkStart w:id="0" w:name="_GoBack"/>
       <w:r>
         <w:rPr>
           <w:i/>
@@ -1440,7 +1721,6 @@
         </w:rPr>
         <w:t>not be compared to the palpable reality that dreams bring before our eyes.</w:t>
       </w:r>
-      <w:bookmarkEnd w:id="0"/>
     </w:p>
     <w:p>
       <w:pPr>

</xml_diff>